<commit_message>
Mod to Word document
</commit_message>
<xml_diff>
--- a/Routing/task1-5.docx
+++ b/Routing/task1-5.docx
@@ -45,11 +45,31 @@
           <w:rFonts w:eastAsia="Times New Roman" w:cstheme="minorHAnsi"/>
           <w:b/>
           <w:bCs/>
+          <w:sz w:val="27"/>
+          <w:szCs w:val="27"/>
+          <w:lang w:val="en-US" w:eastAsia="en-FI"/>
+        </w:rPr>
+        <w:t>GitHub Repository:</w:t>
+      </w:r>
+      <w:r>
+        <w:rPr>
+          <w:rFonts w:eastAsia="Times New Roman" w:cstheme="minorHAnsi"/>
+          <w:b/>
+          <w:bCs/>
           <w:sz w:val="31"/>
           <w:szCs w:val="31"/>
           <w:lang w:val="en-US" w:eastAsia="en-FI"/>
         </w:rPr>
-        <w:t>GitHub Repository:</w:t>
+        <w:t xml:space="preserve"> </w:t>
+      </w:r>
+      <w:r>
+        <w:rPr>
+          <w:rFonts w:eastAsia="Times New Roman" w:cstheme="minorHAnsi"/>
+          <w:sz w:val="24"/>
+          <w:szCs w:val="24"/>
+          <w:lang w:val="en-US" w:eastAsia="en-FI"/>
+        </w:rPr>
+        <w:t>https://github.com/chelseanorrgard/Angular.js_Fundamentals/tree/main/Routing</w:t>
       </w:r>
     </w:p>
     <w:p>
@@ -909,6 +929,7 @@
           <w:szCs w:val="24"/>
           <w:lang w:val="en-FI" w:eastAsia="en-FI"/>
         </w:rPr>
+        <w:lastRenderedPageBreak/>
         <w:t>Added education section with gradient cards</w:t>
       </w:r>
     </w:p>
@@ -933,7 +954,6 @@
           <w:szCs w:val="24"/>
           <w:lang w:val="en-FI" w:eastAsia="en-FI"/>
         </w:rPr>
-        <w:lastRenderedPageBreak/>
         <w:t>Used *</w:t>
       </w:r>
       <w:proofErr w:type="spellStart"/>

</xml_diff>